<commit_message>
finished first draft of outline and re-named figures
</commit_message>
<xml_diff>
--- a/paper_writing_notes_drafts/paper_outline_draft1.docx
+++ b/paper_writing_notes_drafts/paper_outline_draft1.docx
@@ -70,7 +70,17 @@
           <w:sz w:val="32"/>
           <w:szCs w:val="32"/>
         </w:rPr>
-        <w:t>Abstract</w:t>
+        <w:t xml:space="preserve">Abstract </w:t>
+      </w:r>
+      <w:r>
+        <w:rPr>
+          <w:rFonts w:ascii="Calibri" w:hAnsi="Calibri"/>
+          <w:b w:val="false"/>
+          <w:bCs w:val="false"/>
+          <w:sz w:val="24"/>
+          <w:szCs w:val="24"/>
+        </w:rPr>
+        <w:t xml:space="preserve">will happen eventually... </w:t>
       </w:r>
     </w:p>
     <w:p>
@@ -248,7 +258,10 @@
           <w:sz w:val="24"/>
           <w:szCs w:val="24"/>
         </w:rPr>
-        <w:t>-explain stuff about name change? New genetic analysis and “medusa form” (Garcia-Cuetos et al., 2012)</w:t>
+        <w:tab/>
+        <w:t xml:space="preserve">-explain stuff about name change? New genetic analysis and “medusa form” (Garcia-Cuetos et al., </w:t>
+        <w:tab/>
+        <w:t>2012)</w:t>
       </w:r>
     </w:p>
     <w:p>
@@ -270,7 +283,10 @@
           <w:sz w:val="24"/>
           <w:szCs w:val="24"/>
         </w:rPr>
-        <w:t>-how much should I explain about what a mixotroph is? Is it explained well enough in the paragraph below?</w:t>
+        <w:tab/>
+        <w:t xml:space="preserve">-how much should I explain about what a mixotroph is? Is it explained well enough in the </w:t>
+        <w:tab/>
+        <w:t>paragraph below?</w:t>
       </w:r>
     </w:p>
     <w:p>
@@ -292,6 +308,7 @@
           <w:sz w:val="24"/>
           <w:szCs w:val="24"/>
         </w:rPr>
+        <w:tab/>
         <w:t>-transition sentence to put the focus back on the cryptophytes</w:t>
       </w:r>
     </w:p>
@@ -452,6 +469,7 @@
         <w:rPr>
           <w:rFonts w:ascii="Calibri" w:hAnsi="Calibri"/>
         </w:rPr>
+        <w:tab/>
         <w:t>-How do the growth rates of the cryptophytes change throughout the bloom?</w:t>
       </w:r>
     </w:p>
@@ -464,6 +482,7 @@
         <w:rPr>
           <w:rFonts w:ascii="Calibri" w:hAnsi="Calibri"/>
         </w:rPr>
+        <w:tab/>
         <w:t xml:space="preserve">-Is there a relationship between cryptophyte growth rate and abundance of </w:t>
       </w:r>
       <w:r>
@@ -473,7 +492,7 @@
           <w:iCs/>
           <w:u w:val="none"/>
         </w:rPr>
-        <w:t>Mesodinium sp.</w:t>
+        <w:t>M. major</w:t>
       </w:r>
       <w:r>
         <w:rPr>
@@ -528,6 +547,7 @@
           <w:i w:val="false"/>
           <w:iCs w:val="false"/>
         </w:rPr>
+        <w:tab/>
         <w:t xml:space="preserve">-continuous flow cytometry, size-structured growth model </w:t>
       </w:r>
     </w:p>
@@ -581,16 +601,20 @@
           <w:i w:val="false"/>
           <w:iCs w:val="false"/>
         </w:rPr>
-        <w:t>-cryptophyte chloroplast pigments are well adapted to dim light, turbid waters of CRE (Herfort et al., 2012)</w:t>
-      </w:r>
-    </w:p>
-    <w:p>
-      <w:pPr>
-        <w:pStyle w:val="style0"/>
-        <w:spacing w:line="360" w:lineRule="auto"/>
-      </w:pPr>
-      <w:r>
-        <w:rPr/>
+        <w:tab/>
+        <w:t xml:space="preserve">-cryptophyte chloroplast pigments are well adapted to dim light, turbid waters of CRE (Herfort et </w:t>
+        <w:tab/>
+        <w:t>al., 2012)</w:t>
+      </w:r>
+    </w:p>
+    <w:p>
+      <w:pPr>
+        <w:pStyle w:val="style0"/>
+        <w:spacing w:line="360" w:lineRule="auto"/>
+      </w:pPr>
+      <w:r>
+        <w:rPr/>
+        <w:tab/>
         <w:t>-</w:t>
       </w:r>
       <w:r>
@@ -623,30 +647,57 @@
         <w:rPr>
           <w:rFonts w:ascii="Calibri" w:hAnsi="Calibri"/>
         </w:rPr>
-        <w:t xml:space="preserve">-some of the data from (Herfort et al., 2011b) on bloom initiation </w:t>
-      </w:r>
-    </w:p>
-    <w:p>
-      <w:pPr>
-        <w:pStyle w:val="style0"/>
-        <w:spacing w:line="360" w:lineRule="auto"/>
-      </w:pPr>
-      <w:r>
-        <w:rPr/>
-      </w:r>
-    </w:p>
-    <w:p>
-      <w:pPr>
-        <w:pStyle w:val="style0"/>
-        <w:spacing w:line="360" w:lineRule="auto"/>
-      </w:pPr>
-      <w:r>
-        <w:rPr/>
-      </w:r>
-    </w:p>
-    <w:p>
-      <w:pPr>
-        <w:pStyle w:val="style0"/>
+        <w:tab/>
+        <w:t>-some of the data from (Herfort et al., 2011b) on bloom initiation:</w:t>
+      </w:r>
+    </w:p>
+    <w:p>
+      <w:pPr>
+        <w:pStyle w:val="style0"/>
+        <w:spacing w:line="360" w:lineRule="auto"/>
+      </w:pPr>
+      <w:r>
+        <w:rPr>
+          <w:rFonts w:ascii="Calibri" w:hAnsi="Calibri"/>
+        </w:rPr>
+        <w:tab/>
+        <w:tab/>
+        <w:t>-</w:t>
+      </w:r>
+      <w:r>
+        <w:rPr>
+          <w:rFonts w:ascii="Calibri" w:hAnsi="Calibri"/>
+          <w:b w:val="false"/>
+          <w:bCs w:val="false"/>
+        </w:rPr>
+        <w:t xml:space="preserve">saltwater intrusion and subsequent temporary decrease in turbulence has recently been </w:t>
+        <w:tab/>
+        <w:tab/>
+        <w:t>shown, along with coinciding neap tides, to correlate with the initiation of bloom</w:t>
+      </w:r>
+    </w:p>
+    <w:p>
+      <w:pPr>
+        <w:pStyle w:val="style0"/>
+        <w:spacing w:line="360" w:lineRule="auto"/>
+      </w:pPr>
+      <w:r>
+        <w:rPr/>
+      </w:r>
+    </w:p>
+    <w:p>
+      <w:pPr>
+        <w:pStyle w:val="style0"/>
+        <w:spacing w:line="360" w:lineRule="auto"/>
+      </w:pPr>
+      <w:r>
+        <w:rPr/>
+      </w:r>
+    </w:p>
+    <w:p>
+      <w:pPr>
+        <w:pStyle w:val="style0"/>
+        <w:spacing w:line="360" w:lineRule="auto"/>
       </w:pPr>
       <w:r>
         <w:rPr>
@@ -662,14 +713,6 @@
     <w:p>
       <w:pPr>
         <w:pStyle w:val="style0"/>
-      </w:pPr>
-      <w:r>
-        <w:rPr/>
-      </w:r>
-    </w:p>
-    <w:p>
-      <w:pPr>
-        <w:pStyle w:val="style0"/>
         <w:spacing w:line="360" w:lineRule="auto"/>
       </w:pPr>
       <w:r>
@@ -907,13 +950,7 @@
         <w:rPr>
           <w:rFonts w:ascii="Calibri" w:hAnsi="Calibri"/>
         </w:rPr>
-        <w:t xml:space="preserve"> in f/2 seawater media under a (16:8 hr) light-dark cycle. The abundances of daily 1mL samples of Rhodomonas sp.</w:t>
-      </w:r>
-      <w:r>
-        <w:rPr>
-          <w:rFonts w:ascii="Calibri" w:hAnsi="Calibri"/>
-        </w:rPr>
-        <w:t xml:space="preserve"> were determined via cell counts using a Sedgewick-Rafter slide. Growth rates were calculated using blah equation (insert equation here). </w:t>
+        <w:t xml:space="preserve"> in f/2 seawater media under a (16:8 hr) light-dark cycle. The abundances of daily 1mL samples of Rhodomonas sp. were determined via cell counts using a Sedgewick-Rafter slide. Growth rates were calculated using blah equation (insert equation here). </w:t>
       </w:r>
     </w:p>
     <w:p>
@@ -979,6 +1016,22 @@
           <w:rFonts w:ascii="Calibri" w:hAnsi="Calibri"/>
         </w:rPr>
         <w:tab/>
+        <w:t>The 1mL samples of Rhodomonas sp. were later thawed over ice, and run on an Influx flow cytometer...</w:t>
+      </w:r>
+    </w:p>
+    <w:p>
+      <w:pPr>
+        <w:pStyle w:val="style0"/>
+        <w:spacing w:line="360" w:lineRule="auto"/>
+      </w:pPr>
+      <w:r>
+        <w:rPr>
+          <w:rFonts w:ascii="Calibri" w:hAnsi="Calibri"/>
+        </w:rPr>
+        <w:tab/>
+        <w:t xml:space="preserve">-I might need some help with describing the cell cycle analysis (mostly the processing of the flow </w:t>
+        <w:tab/>
+        <w:t xml:space="preserve">cytometery data) </w:t>
       </w:r>
     </w:p>
     <w:p>
@@ -1087,9 +1140,7 @@
         <w:spacing w:line="360" w:lineRule="auto"/>
       </w:pPr>
       <w:r>
-        <w:rPr>
-          <w:rFonts w:ascii="Calibri" w:hAnsi="Calibri"/>
-        </w:rPr>
+        <w:rPr/>
       </w:r>
     </w:p>
     <w:p>
@@ -1118,7 +1169,7 @@
           <w:bCs w:val="false"/>
         </w:rPr>
         <w:tab/>
-        <w:t xml:space="preserve">A 1mL surface water sample was run on an INFLUX flow cytometer, and cells from the gated population of supposed “cryptophytes” were sorted onto a glass slide. The cells were then examined under a Nikon Eclipse 80i epifluorescent microscope at 20x magnification and photographed using a Qimaging MicroPublisher 3.3 RTV camera. </w:t>
+        <w:t xml:space="preserve">A 1mL surface water sample was run on an Influx flow cytometer, and cells from the gated population of supposed “cryptophytes” were sorted onto a glass slide. The cells were then examined under a Nikon Eclipse 80i epifluorescent microscope at 20x magnification and photographed using a Qimaging MicroPublisher 3.3 RTV camera. </w:t>
       </w:r>
     </w:p>
     <w:p>
@@ -1206,6 +1257,7 @@
           <w:b w:val="false"/>
           <w:bCs w:val="false"/>
         </w:rPr>
+        <w:tab/>
         <w:t>-SeaFlow file conversion</w:t>
       </w:r>
     </w:p>
@@ -1220,6 +1272,7 @@
           <w:b w:val="false"/>
           <w:bCs w:val="false"/>
         </w:rPr>
+        <w:tab/>
         <w:t>-evt files filtered with blah filtering parameters used throughout time course</w:t>
       </w:r>
     </w:p>
@@ -1234,20 +1287,24 @@
           <w:b w:val="false"/>
           <w:bCs w:val="false"/>
         </w:rPr>
-        <w:t>-manual clustering of beads and “cryptophyte” population applied to single time point file and then used throughout time course</w:t>
-      </w:r>
-    </w:p>
-    <w:p>
-      <w:pPr>
-        <w:pStyle w:val="style0"/>
-        <w:spacing w:line="360" w:lineRule="auto"/>
-      </w:pPr>
-      <w:r>
-        <w:rPr>
-          <w:rFonts w:ascii="Calibri" w:hAnsi="Calibri"/>
-          <w:b w:val="false"/>
-          <w:bCs w:val="false"/>
-        </w:rPr>
+        <w:tab/>
+        <w:t xml:space="preserve">-manual clustering of beads and “cryptophyte” population applied to single time point file and then </w:t>
+        <w:tab/>
+        <w:t>used throughout time course</w:t>
+      </w:r>
+    </w:p>
+    <w:p>
+      <w:pPr>
+        <w:pStyle w:val="style0"/>
+        <w:spacing w:line="360" w:lineRule="auto"/>
+      </w:pPr>
+      <w:r>
+        <w:rPr>
+          <w:rFonts w:ascii="Calibri" w:hAnsi="Calibri"/>
+          <w:b w:val="false"/>
+          <w:bCs w:val="false"/>
+        </w:rPr>
+        <w:tab/>
         <w:t xml:space="preserve">-https://github.com/uwescience/popcycle </w:t>
       </w:r>
     </w:p>
@@ -1298,6 +1355,55 @@
           <w:rFonts w:ascii="Calibri" w:hAnsi="Calibri"/>
         </w:rPr>
         <w:tab/>
+        <w:t>-based off of model from Sosik et al., 2003</w:t>
+      </w:r>
+    </w:p>
+    <w:p>
+      <w:pPr>
+        <w:pStyle w:val="style0"/>
+        <w:spacing w:line="360" w:lineRule="auto"/>
+      </w:pPr>
+      <w:r>
+        <w:rPr>
+          <w:rFonts w:ascii="Calibri" w:hAnsi="Calibri"/>
+        </w:rPr>
+        <w:tab/>
+        <w:t>-”matrix population model” based on light and cell size</w:t>
+      </w:r>
+    </w:p>
+    <w:p>
+      <w:pPr>
+        <w:pStyle w:val="style0"/>
+        <w:spacing w:line="360" w:lineRule="auto"/>
+      </w:pPr>
+      <w:r>
+        <w:rPr>
+          <w:rFonts w:ascii="Calibri" w:hAnsi="Calibri"/>
+        </w:rPr>
+        <w:tab/>
+        <w:t>-assumptions of the model</w:t>
+      </w:r>
+    </w:p>
+    <w:p>
+      <w:pPr>
+        <w:pStyle w:val="style0"/>
+        <w:spacing w:line="360" w:lineRule="auto"/>
+      </w:pPr>
+      <w:r>
+        <w:rPr>
+          <w:rFonts w:ascii="Calibri" w:hAnsi="Calibri"/>
+        </w:rPr>
+        <w:tab/>
+        <w:t xml:space="preserve">-might also need some help explaining model here...  </w:t>
+      </w:r>
+    </w:p>
+    <w:p>
+      <w:pPr>
+        <w:pStyle w:val="style0"/>
+        <w:spacing w:line="360" w:lineRule="auto"/>
+      </w:pPr>
+      <w:r>
+        <w:rPr/>
       </w:r>
     </w:p>
     <w:p>
@@ -1331,15 +1437,6 @@
         <w:spacing w:line="360" w:lineRule="auto"/>
       </w:pPr>
       <w:r>
-        <w:rPr/>
-      </w:r>
-    </w:p>
-    <w:p>
-      <w:pPr>
-        <w:pStyle w:val="style0"/>
-        <w:spacing w:line="360" w:lineRule="auto"/>
-      </w:pPr>
-      <w:r>
         <w:rPr>
           <w:rFonts w:ascii="Calibri" w:hAnsi="Calibri"/>
           <w:b/>
@@ -1398,15 +1495,113 @@
           <w:bCs w:val="false"/>
         </w:rPr>
         <w:tab/>
-        <w:t>Surface water concentrations of ammonium ranged from 2.3 uM-74.4 uM, concentrations of nitrate from 3.5 uM-16.1 uM, and of phosphate from 0.4-1.5 uM (</w:t>
-      </w:r>
-      <w:r>
-        <w:rPr>
-          <w:rFonts w:ascii="Calibri" w:hAnsi="Calibri"/>
-          <w:b/>
-          <w:bCs/>
-        </w:rPr>
-        <w:t>fig. 2, c</w:t>
+        <w:t xml:space="preserve">Surface water concentrations of ammonium ranged from 2.3 </w:t>
+      </w:r>
+      <w:r>
+        <w:rPr>
+          <w:rFonts w:ascii="Calibri" w:cs="Lucida Sans" w:eastAsia="SimSun" w:hAnsi="Calibri"/>
+          <w:b w:val="false"/>
+          <w:bCs w:val="false"/>
+        </w:rPr>
+        <w:t>μ</w:t>
+      </w:r>
+      <w:r>
+        <w:rPr>
+          <w:rFonts w:ascii="Calibri" w:hAnsi="Calibri"/>
+          <w:b w:val="false"/>
+          <w:bCs w:val="false"/>
+        </w:rPr>
+        <w:t xml:space="preserve">M-74.4 </w:t>
+      </w:r>
+      <w:r>
+        <w:rPr>
+          <w:rFonts w:ascii="Calibri" w:cs="Lucida Sans" w:eastAsia="SimSun" w:hAnsi="Calibri"/>
+          <w:b w:val="false"/>
+          <w:bCs w:val="false"/>
+        </w:rPr>
+        <w:t>μ</w:t>
+      </w:r>
+      <w:r>
+        <w:rPr>
+          <w:rFonts w:ascii="Calibri" w:hAnsi="Calibri"/>
+          <w:b w:val="false"/>
+          <w:bCs w:val="false"/>
+        </w:rPr>
+        <w:t xml:space="preserve">M, concentrations of nitrate from 3.5 </w:t>
+      </w:r>
+      <w:r>
+        <w:rPr>
+          <w:rFonts w:ascii="Calibri" w:cs="Lucida Sans" w:eastAsia="SimSun" w:hAnsi="Calibri"/>
+          <w:b w:val="false"/>
+          <w:bCs w:val="false"/>
+        </w:rPr>
+        <w:t>μ</w:t>
+      </w:r>
+      <w:r>
+        <w:rPr>
+          <w:rFonts w:ascii="Calibri" w:hAnsi="Calibri"/>
+          <w:b w:val="false"/>
+          <w:bCs w:val="false"/>
+        </w:rPr>
+        <w:t xml:space="preserve">M-16.1 </w:t>
+      </w:r>
+      <w:r>
+        <w:rPr>
+          <w:rFonts w:ascii="Calibri" w:cs="Lucida Sans" w:eastAsia="SimSun" w:hAnsi="Calibri"/>
+          <w:b w:val="false"/>
+          <w:bCs w:val="false"/>
+        </w:rPr>
+        <w:t>μ</w:t>
+      </w:r>
+      <w:r>
+        <w:rPr>
+          <w:rFonts w:ascii="Calibri" w:hAnsi="Calibri"/>
+          <w:b w:val="false"/>
+          <w:bCs w:val="false"/>
+        </w:rPr>
+        <w:t>M, and of phosphate from 0.4</w:t>
+      </w:r>
+      <w:r>
+        <w:rPr>
+          <w:rFonts w:ascii="Calibri" w:cs="Lucida Sans" w:eastAsia="SimSun" w:hAnsi="Calibri"/>
+          <w:b w:val="false"/>
+          <w:bCs w:val="false"/>
+        </w:rPr>
+        <w:t>μ</w:t>
+      </w:r>
+      <w:r>
+        <w:rPr>
+          <w:rFonts w:ascii="Calibri" w:hAnsi="Calibri"/>
+          <w:b w:val="false"/>
+          <w:bCs w:val="false"/>
+        </w:rPr>
+        <w:t xml:space="preserve">M-1.5 </w:t>
+      </w:r>
+      <w:bookmarkStart w:id="3" w:name="__DdeLink__1566_1453569631"/>
+      <w:r>
+        <w:rPr>
+          <w:rFonts w:ascii="Calibri" w:cs="Lucida Sans" w:eastAsia="SimSun" w:hAnsi="Calibri"/>
+          <w:b w:val="false"/>
+          <w:bCs w:val="false"/>
+        </w:rPr>
+        <w:t>μ</w:t>
+      </w:r>
+      <w:r>
+        <w:rPr>
+          <w:rFonts w:ascii="Calibri" w:hAnsi="Calibri"/>
+          <w:b w:val="false"/>
+          <w:bCs w:val="false"/>
+        </w:rPr>
+        <w:t>M</w:t>
+      </w:r>
+      <w:bookmarkEnd w:id="3"/>
+      <w:r>
+        <w:rPr>
+          <w:rFonts w:ascii="Calibri" w:hAnsi="Calibri"/>
+          <w:b w:val="false"/>
+          <w:bCs w:val="false"/>
+        </w:rPr>
+        <w:t xml:space="preserve"> (fig. 2, c</w:t>
       </w:r>
       <w:r>
         <w:rPr>
@@ -1428,6 +1623,7 @@
           <w:b w:val="false"/>
           <w:bCs w:val="false"/>
         </w:rPr>
+        <w:tab/>
         <w:t xml:space="preserve">-not sure what to say about PAR data?? </w:t>
       </w:r>
     </w:p>
@@ -1437,6 +1633,23 @@
         <w:spacing w:line="360" w:lineRule="auto"/>
       </w:pPr>
       <w:r>
+        <w:rPr>
+          <w:rFonts w:ascii="Calibri" w:hAnsi="Calibri"/>
+          <w:b w:val="false"/>
+          <w:bCs w:val="false"/>
+        </w:rPr>
+        <w:tab/>
+        <w:t xml:space="preserve">-after writing it, some of the stuff that I mention above about the saltier, colder water coming in </w:t>
+        <w:tab/>
+        <w:t>with the tide now seems really obvious and I'm not sure I even need to include it?</w:t>
+      </w:r>
+    </w:p>
+    <w:p>
+      <w:pPr>
+        <w:pStyle w:val="style0"/>
+        <w:spacing w:line="360" w:lineRule="auto"/>
+      </w:pPr>
+      <w:r>
         <w:rPr/>
       </w:r>
     </w:p>
@@ -1551,7 +1764,7 @@
           <w:b/>
           <w:bCs/>
         </w:rPr>
-        <w:t>fig. 3</w:t>
+        <w:t>fig. 3, a</w:t>
       </w:r>
       <w:r>
         <w:rPr>
@@ -1597,7 +1810,7 @@
           <w:bCs w:val="false"/>
         </w:rPr>
         <w:tab/>
-        <w:t>Model estimates of the mean daily division rate of the surface water cryptophytes ranged from blah to blah (</w:t>
+        <w:t>Model estimates of the mean daily division rate of the surface water cryptophytes ranged from 0.023 to 9.78 (units?) (</w:t>
       </w:r>
       <w:r>
         <w:rPr>
@@ -1731,62 +1944,93 @@
           <w:b w:val="false"/>
           <w:bCs w:val="false"/>
         </w:rPr>
-        <w:t xml:space="preserve">-table 1: M. major counts, % </w:t>
-      </w:r>
-      <w:r>
-        <w:rPr>
-          <w:rFonts w:ascii="Calibri" w:hAnsi="Calibri"/>
+        <w:tab/>
+        <w:t xml:space="preserve">Abundances of </w:t>
+      </w:r>
+      <w:r>
+        <w:rPr>
+          <w:rFonts w:ascii="Calibri" w:hAnsi="Calibri"/>
+          <w:b w:val="false"/>
+          <w:bCs w:val="false"/>
+          <w:i/>
+          <w:iCs/>
+        </w:rPr>
+        <w:t>M. major</w:t>
+      </w:r>
+      <w:r>
+        <w:rPr>
+          <w:rFonts w:ascii="Calibri" w:hAnsi="Calibri"/>
+          <w:b w:val="false"/>
+          <w:bCs w:val="false"/>
+        </w:rPr>
+        <w:t xml:space="preserve"> ranged from between 21-323 cells </w:t>
+      </w:r>
+      <w:r>
+        <w:rPr>
+          <w:rFonts w:ascii="Calibri" w:cs="Calibri" w:eastAsia="Calibri" w:hAnsi="Calibri"/>
           <w:b w:val="false"/>
           <w:bCs w:val="false"/>
           <w:i w:val="false"/>
           <w:iCs w:val="false"/>
         </w:rPr>
+        <w:t>mL⁻¹ (</w:t>
+      </w:r>
+      <w:r>
+        <w:rPr>
+          <w:rFonts w:ascii="Calibri" w:cs="Calibri" w:eastAsia="Calibri" w:hAnsi="Calibri"/>
+          <w:b/>
+          <w:bCs/>
+          <w:i w:val="false"/>
+          <w:iCs w:val="false"/>
+        </w:rPr>
+        <w:t>table 1</w:t>
+      </w:r>
+      <w:r>
+        <w:rPr>
+          <w:rFonts w:ascii="Calibri" w:cs="Calibri" w:eastAsia="Calibri" w:hAnsi="Calibri"/>
+          <w:b w:val="false"/>
+          <w:bCs w:val="false"/>
+          <w:i w:val="false"/>
+          <w:iCs w:val="false"/>
+        </w:rPr>
+        <w:t>)...</w:t>
+      </w:r>
+    </w:p>
+    <w:p>
+      <w:pPr>
+        <w:pStyle w:val="style0"/>
+        <w:spacing w:line="360" w:lineRule="auto"/>
+      </w:pPr>
+      <w:r>
+        <w:rPr/>
+      </w:r>
+    </w:p>
+    <w:p>
+      <w:pPr>
+        <w:pStyle w:val="style0"/>
+        <w:spacing w:line="360" w:lineRule="auto"/>
+      </w:pPr>
+      <w:r>
+        <w:rPr>
+          <w:rFonts w:ascii="Calibri" w:hAnsi="Calibri"/>
+          <w:b/>
+          <w:bCs/>
+        </w:rPr>
+        <w:t xml:space="preserve">qPCR for </w:t>
+      </w:r>
+      <w:r>
+        <w:rPr>
+          <w:rFonts w:ascii="Calibri" w:hAnsi="Calibri"/>
+          <w:b/>
+          <w:bCs/>
+          <w:i/>
+          <w:iCs/>
+        </w:rPr>
         <w:t>Teleaulax</w:t>
       </w:r>
       <w:r>
         <w:rPr>
           <w:rFonts w:ascii="Calibri" w:hAnsi="Calibri"/>
-          <w:b w:val="false"/>
-          <w:bCs w:val="false"/>
-        </w:rPr>
-        <w:t xml:space="preserve"> free-living</w:t>
-      </w:r>
-    </w:p>
-    <w:p>
-      <w:pPr>
-        <w:pStyle w:val="style0"/>
-        <w:spacing w:line="360" w:lineRule="auto"/>
-      </w:pPr>
-      <w:r>
-        <w:rPr/>
-      </w:r>
-    </w:p>
-    <w:p>
-      <w:pPr>
-        <w:pStyle w:val="style0"/>
-        <w:spacing w:line="360" w:lineRule="auto"/>
-      </w:pPr>
-      <w:r>
-        <w:rPr>
-          <w:rFonts w:ascii="Calibri" w:hAnsi="Calibri"/>
-          <w:b/>
-          <w:bCs/>
-        </w:rPr>
-        <w:t xml:space="preserve">qPCR for </w:t>
-      </w:r>
-      <w:r>
-        <w:rPr>
-          <w:rFonts w:ascii="Calibri" w:hAnsi="Calibri"/>
-          <w:b/>
-          <w:bCs/>
-          <w:i/>
-          <w:iCs/>
-        </w:rPr>
-        <w:t>Teleaulax</w:t>
-      </w:r>
-      <w:r>
-        <w:rPr>
-          <w:rFonts w:ascii="Calibri" w:hAnsi="Calibri"/>
           <w:b/>
           <w:bCs/>
         </w:rPr>
@@ -1804,7 +2048,97 @@
           <w:b w:val="false"/>
           <w:bCs w:val="false"/>
         </w:rPr>
-        <w:t>-table 1</w:t>
+        <w:tab/>
+        <w:t xml:space="preserve">The percent of the total cryptophytes that were </w:t>
+      </w:r>
+      <w:r>
+        <w:rPr>
+          <w:rFonts w:ascii="Calibri" w:hAnsi="Calibri"/>
+          <w:b w:val="false"/>
+          <w:bCs w:val="false"/>
+          <w:i/>
+          <w:iCs/>
+        </w:rPr>
+        <w:t>T. amphioexa</w:t>
+      </w:r>
+      <w:r>
+        <w:rPr>
+          <w:rFonts w:ascii="Calibri" w:hAnsi="Calibri"/>
+          <w:b w:val="false"/>
+          <w:bCs w:val="false"/>
+        </w:rPr>
+        <w:t>, as estimated from qPCR data, was very low across the entire time series, ranging from 0.0615% - 0.397% (</w:t>
+      </w:r>
+      <w:r>
+        <w:rPr>
+          <w:rFonts w:ascii="Calibri" w:hAnsi="Calibri"/>
+          <w:b/>
+          <w:bCs/>
+        </w:rPr>
+        <w:t>table 1</w:t>
+      </w:r>
+      <w:r>
+        <w:rPr>
+          <w:rFonts w:ascii="Calibri" w:hAnsi="Calibri"/>
+          <w:b w:val="false"/>
+          <w:bCs w:val="false"/>
+        </w:rPr>
+        <w:t xml:space="preserve">), and agreeing with observations made in previous years </w:t>
+      </w:r>
+      <w:r>
+        <w:rPr>
+          <w:rFonts w:ascii="Calibri" w:hAnsi="Calibri"/>
+          <w:b w:val="false"/>
+          <w:bCs w:val="false"/>
+          <w:i w:val="false"/>
+          <w:iCs w:val="false"/>
+        </w:rPr>
+        <w:t>(Herfort et al., 2011b)</w:t>
+      </w:r>
+      <w:r>
+        <w:rPr>
+          <w:rFonts w:ascii="Calibri" w:hAnsi="Calibri"/>
+          <w:b w:val="false"/>
+          <w:bCs w:val="false"/>
+        </w:rPr>
+        <w:t xml:space="preserve">. When applied to abundances measured via SeaFlow, this percent translated to between blah and blah number of </w:t>
+      </w:r>
+      <w:r>
+        <w:rPr>
+          <w:rFonts w:ascii="Calibri" w:hAnsi="Calibri"/>
+          <w:b w:val="false"/>
+          <w:bCs w:val="false"/>
+          <w:i/>
+          <w:iCs/>
+        </w:rPr>
+        <w:t>T. amphioexa</w:t>
+      </w:r>
+      <w:r>
+        <w:rPr>
+          <w:rFonts w:ascii="Calibri" w:hAnsi="Calibri"/>
+          <w:b w:val="false"/>
+          <w:bCs w:val="false"/>
+        </w:rPr>
+        <w:t xml:space="preserve"> cells  </w:t>
+      </w:r>
+      <w:r>
+        <w:rPr>
+          <w:rFonts w:ascii="Calibri" w:cs="Calibri" w:eastAsia="Calibri" w:hAnsi="Calibri"/>
+          <w:b w:val="false"/>
+          <w:bCs w:val="false"/>
+          <w:i w:val="false"/>
+          <w:iCs w:val="false"/>
+        </w:rPr>
+        <w:t xml:space="preserve">mL⁻¹ in the surface waters. </w:t>
+      </w:r>
+    </w:p>
+    <w:p>
+      <w:pPr>
+        <w:pStyle w:val="style0"/>
+        <w:spacing w:line="360" w:lineRule="auto"/>
+      </w:pPr>
+      <w:r>
+        <w:rPr/>
       </w:r>
     </w:p>
     <w:p>
@@ -1845,7 +2179,196 @@
           <w:sz w:val="24"/>
           <w:szCs w:val="24"/>
         </w:rPr>
-        <w:t xml:space="preserve">-explain limitations of model, how some of the assumptions may have been violated </w:t>
+        <w:t>Discussion of high growth rates, model:</w:t>
+      </w:r>
+    </w:p>
+    <w:p>
+      <w:pPr>
+        <w:pStyle w:val="style0"/>
+        <w:spacing w:line="360" w:lineRule="auto"/>
+      </w:pPr>
+      <w:r>
+        <w:rPr>
+          <w:rFonts w:ascii="Calibri" w:hAnsi="Calibri"/>
+          <w:b w:val="false"/>
+          <w:bCs w:val="false"/>
+          <w:sz w:val="24"/>
+          <w:szCs w:val="24"/>
+        </w:rPr>
+        <w:t xml:space="preserve">-Why do we have such high growth rates? Is it the model assumptions being violated or are these cryptophytes just growing crazy fast? </w:t>
+      </w:r>
+    </w:p>
+    <w:p>
+      <w:pPr>
+        <w:pStyle w:val="style0"/>
+        <w:spacing w:line="360" w:lineRule="auto"/>
+      </w:pPr>
+      <w:r>
+        <w:rPr>
+          <w:rFonts w:ascii="Calibri" w:hAnsi="Calibri"/>
+          <w:b w:val="false"/>
+          <w:bCs w:val="false"/>
+          <w:sz w:val="24"/>
+          <w:szCs w:val="24"/>
+        </w:rPr>
+        <w:tab/>
+        <w:t xml:space="preserve">-growth rates for </w:t>
+      </w:r>
+      <w:r>
+        <w:rPr>
+          <w:rFonts w:ascii="Calibri" w:hAnsi="Calibri"/>
+          <w:b w:val="false"/>
+          <w:bCs w:val="false"/>
+          <w:i/>
+          <w:iCs/>
+          <w:sz w:val="24"/>
+          <w:szCs w:val="24"/>
+        </w:rPr>
+        <w:t>M. major</w:t>
+      </w:r>
+      <w:r>
+        <w:rPr>
+          <w:rFonts w:ascii="Calibri" w:hAnsi="Calibri"/>
+          <w:b w:val="false"/>
+          <w:bCs w:val="false"/>
+          <w:sz w:val="24"/>
+          <w:szCs w:val="24"/>
+        </w:rPr>
+        <w:t xml:space="preserve"> found in CRE (Herfort, 2011; Peterson, 2012) are way higher than </w:t>
+        <w:tab/>
+        <w:t xml:space="preserve">culture, does this mean that our crazy high growth rates for the cryptophytes could potentially be </w:t>
+        <w:tab/>
+        <w:t>true?</w:t>
+      </w:r>
+    </w:p>
+    <w:p>
+      <w:pPr>
+        <w:pStyle w:val="style0"/>
+        <w:spacing w:line="360" w:lineRule="auto"/>
+      </w:pPr>
+      <w:r>
+        <w:rPr>
+          <w:rFonts w:ascii="Calibri" w:hAnsi="Calibri"/>
+          <w:b w:val="false"/>
+          <w:bCs w:val="false"/>
+          <w:sz w:val="24"/>
+          <w:szCs w:val="24"/>
+        </w:rPr>
+        <w:tab/>
+        <w:t xml:space="preserve">-does this potentially have any larger implications for those studying algae growth in culture? </w:t>
+      </w:r>
+    </w:p>
+    <w:p>
+      <w:pPr>
+        <w:pStyle w:val="style0"/>
+        <w:spacing w:line="360" w:lineRule="auto"/>
+      </w:pPr>
+      <w:r>
+        <w:rPr>
+          <w:rFonts w:ascii="Calibri" w:hAnsi="Calibri"/>
+          <w:b w:val="false"/>
+          <w:bCs w:val="false"/>
+          <w:sz w:val="24"/>
+          <w:szCs w:val="24"/>
+        </w:rPr>
+        <w:t>-explain limitations of model, how some of the assumptions may have been violated</w:t>
+      </w:r>
+    </w:p>
+    <w:p>
+      <w:pPr>
+        <w:pStyle w:val="style0"/>
+        <w:spacing w:line="360" w:lineRule="auto"/>
+      </w:pPr>
+      <w:r>
+        <w:rPr>
+          <w:rFonts w:ascii="Calibri" w:hAnsi="Calibri"/>
+          <w:b w:val="false"/>
+          <w:bCs w:val="false"/>
+          <w:sz w:val="24"/>
+          <w:szCs w:val="24"/>
+        </w:rPr>
+        <w:tab/>
+        <w:t xml:space="preserve">-we could have multiple taxonomic groups of cryptophytes with different physiologies represented </w:t>
+        <w:tab/>
+        <w:t>within the population of cryptophytes that we observe with SeaFlow</w:t>
+      </w:r>
+    </w:p>
+    <w:p>
+      <w:pPr>
+        <w:pStyle w:val="style0"/>
+        <w:spacing w:line="360" w:lineRule="auto"/>
+      </w:pPr>
+      <w:r>
+        <w:rPr>
+          <w:rFonts w:ascii="Calibri" w:hAnsi="Calibri"/>
+          <w:b w:val="false"/>
+          <w:bCs w:val="false"/>
+          <w:sz w:val="24"/>
+          <w:szCs w:val="24"/>
+        </w:rPr>
+        <w:tab/>
+        <w:t xml:space="preserve">-evidence of trouble with model parameter optimization (hitting extremes during last two weeks </w:t>
+        <w:tab/>
+        <w:t>where we are also observing the highest division rates) (parameter plot in supplemental data)</w:t>
+      </w:r>
+    </w:p>
+    <w:p>
+      <w:pPr>
+        <w:pStyle w:val="style0"/>
+        <w:spacing w:line="360" w:lineRule="auto"/>
+      </w:pPr>
+      <w:r>
+        <w:rPr/>
+      </w:r>
+    </w:p>
+    <w:p>
+      <w:pPr>
+        <w:pStyle w:val="style0"/>
+        <w:spacing w:line="360" w:lineRule="auto"/>
+      </w:pPr>
+      <w:r>
+        <w:rPr>
+          <w:rFonts w:ascii="Calibri" w:hAnsi="Calibri"/>
+          <w:b w:val="false"/>
+          <w:bCs w:val="false"/>
+          <w:sz w:val="24"/>
+          <w:szCs w:val="24"/>
+        </w:rPr>
+        <w:t xml:space="preserve">Discussion of </w:t>
+      </w:r>
+      <w:r>
+        <w:rPr>
+          <w:rFonts w:ascii="Calibri" w:hAnsi="Calibri"/>
+          <w:b w:val="false"/>
+          <w:bCs w:val="false"/>
+          <w:i/>
+          <w:iCs/>
+          <w:sz w:val="24"/>
+          <w:szCs w:val="24"/>
+        </w:rPr>
+        <w:t>T. amphioexa</w:t>
+      </w:r>
+      <w:r>
+        <w:rPr>
+          <w:rFonts w:ascii="Calibri" w:hAnsi="Calibri"/>
+          <w:b w:val="false"/>
+          <w:bCs w:val="false"/>
+          <w:sz w:val="24"/>
+          <w:szCs w:val="24"/>
+        </w:rPr>
+        <w:t xml:space="preserve"> in relation to </w:t>
+      </w:r>
+      <w:r>
+        <w:rPr>
+          <w:rFonts w:ascii="Calibri" w:hAnsi="Calibri"/>
+          <w:b w:val="false"/>
+          <w:bCs w:val="false"/>
+          <w:i/>
+          <w:iCs/>
+          <w:sz w:val="24"/>
+          <w:szCs w:val="24"/>
+        </w:rPr>
+        <w:t xml:space="preserve">M. major: </w:t>
       </w:r>
     </w:p>
     <w:p>
@@ -1873,7 +2396,7 @@
           <w:sz w:val="24"/>
           <w:szCs w:val="24"/>
         </w:rPr>
-        <w:t>Teleaulax</w:t>
+        <w:t>T. amphioexa</w:t>
       </w:r>
       <w:r>
         <w:rPr>
@@ -1929,7 +2452,7 @@
           <w:sz w:val="24"/>
           <w:szCs w:val="24"/>
         </w:rPr>
-        <w:t>Mesodinium</w:t>
+        <w:t>M. major</w:t>
       </w:r>
       <w:r>
         <w:rPr>
@@ -1955,6 +2478,81 @@
           <w:sz w:val="24"/>
           <w:szCs w:val="24"/>
         </w:rPr>
+        <w:t xml:space="preserve">-mention that the day after the day with the highest M. major abundance has the lowest % of </w:t>
+      </w:r>
+      <w:r>
+        <w:rPr>
+          <w:rFonts w:ascii="Calibri" w:hAnsi="Calibri"/>
+          <w:b w:val="false"/>
+          <w:bCs w:val="false"/>
+          <w:i/>
+          <w:iCs/>
+          <w:sz w:val="24"/>
+          <w:szCs w:val="24"/>
+        </w:rPr>
+        <w:t>T. amphioexa</w:t>
+      </w:r>
+      <w:r>
+        <w:rPr>
+          <w:rFonts w:ascii="Calibri" w:hAnsi="Calibri"/>
+          <w:b w:val="false"/>
+          <w:bCs w:val="false"/>
+          <w:sz w:val="24"/>
+          <w:szCs w:val="24"/>
+        </w:rPr>
+        <w:t>, could potentially suggest selective grazing??? (</w:t>
+      </w:r>
+      <w:r>
+        <w:rPr>
+          <w:rFonts w:ascii="Calibri" w:hAnsi="Calibri"/>
+          <w:b/>
+          <w:bCs/>
+          <w:sz w:val="24"/>
+          <w:szCs w:val="24"/>
+        </w:rPr>
+        <w:t>table 1</w:t>
+      </w:r>
+      <w:r>
+        <w:rPr>
+          <w:rFonts w:ascii="Calibri" w:hAnsi="Calibri"/>
+          <w:b w:val="false"/>
+          <w:bCs w:val="false"/>
+          <w:sz w:val="24"/>
+          <w:szCs w:val="24"/>
+        </w:rPr>
+        <w:t>)</w:t>
+      </w:r>
+    </w:p>
+    <w:p>
+      <w:pPr>
+        <w:pStyle w:val="style0"/>
+        <w:spacing w:line="360" w:lineRule="auto"/>
+      </w:pPr>
+      <w:r>
+        <w:rPr>
+          <w:rFonts w:ascii="Calibri" w:hAnsi="Calibri"/>
+          <w:b w:val="false"/>
+          <w:bCs w:val="false"/>
+          <w:sz w:val="24"/>
+          <w:szCs w:val="24"/>
+        </w:rPr>
+        <w:tab/>
+        <w:t>-but the dinos could also be selectively grazing too (we have pics of dinos)</w:t>
+      </w:r>
+    </w:p>
+    <w:p>
+      <w:pPr>
+        <w:pStyle w:val="style0"/>
+        <w:spacing w:line="360" w:lineRule="auto"/>
+      </w:pPr>
+      <w:r>
+        <w:rPr>
+          <w:rFonts w:ascii="Calibri" w:hAnsi="Calibri"/>
+          <w:b w:val="false"/>
+          <w:bCs w:val="false"/>
+          <w:sz w:val="24"/>
+          <w:szCs w:val="24"/>
+        </w:rPr>
         <w:t xml:space="preserve">-discuss grazing rates seen in culture for </w:t>
       </w:r>
       <w:r>
@@ -1967,55 +2565,7 @@
           <w:sz w:val="24"/>
           <w:szCs w:val="24"/>
         </w:rPr>
-        <w:t>Mesodinium</w:t>
-      </w:r>
-      <w:r>
-        <w:rPr>
-          <w:rFonts w:ascii="Calibri" w:hAnsi="Calibri"/>
-          <w:b w:val="false"/>
-          <w:bCs w:val="false"/>
-          <w:sz w:val="24"/>
-          <w:szCs w:val="24"/>
-        </w:rPr>
-        <w:t xml:space="preserve"> </w:t>
-      </w:r>
-    </w:p>
-    <w:p>
-      <w:pPr>
-        <w:pStyle w:val="style0"/>
-        <w:spacing w:line="360" w:lineRule="auto"/>
-      </w:pPr>
-      <w:r>
-        <w:rPr>
-          <w:rFonts w:ascii="Calibri" w:hAnsi="Calibri"/>
-          <w:b w:val="false"/>
-          <w:bCs w:val="false"/>
-          <w:sz w:val="24"/>
-          <w:szCs w:val="24"/>
-        </w:rPr>
-        <w:t xml:space="preserve">-growth rates for </w:t>
-      </w:r>
-      <w:r>
-        <w:rPr>
-          <w:rFonts w:ascii="Calibri" w:hAnsi="Calibri"/>
-          <w:b w:val="false"/>
-          <w:bCs w:val="false"/>
-          <w:i/>
-          <w:iCs/>
-          <w:sz w:val="24"/>
-          <w:szCs w:val="24"/>
-        </w:rPr>
-        <w:t>Mesodinium</w:t>
-      </w:r>
-      <w:r>
-        <w:rPr>
-          <w:rFonts w:ascii="Calibri" w:hAnsi="Calibri"/>
-          <w:b w:val="false"/>
-          <w:bCs w:val="false"/>
-          <w:sz w:val="24"/>
-          <w:szCs w:val="24"/>
-        </w:rPr>
-        <w:t xml:space="preserve"> found in CRE (Herfort, 2011; Peterson, 2012) are way higher than culture, does this mean that our crazy high growth rates for the cryptophytes could potentially be true?</w:t>
+        <w:t>Mesodinium sp.</w:t>
       </w:r>
     </w:p>
     <w:p>
@@ -2065,16 +2615,289 @@
         <w:spacing w:line="360" w:lineRule="auto"/>
       </w:pPr>
       <w:r>
-        <w:rPr/>
-      </w:r>
-    </w:p>
-    <w:p>
-      <w:pPr>
-        <w:pStyle w:val="style0"/>
-        <w:spacing w:line="360" w:lineRule="auto"/>
-      </w:pPr>
-      <w:r>
-        <w:rPr/>
+        <w:rPr>
+          <w:rFonts w:ascii="Calibri" w:hAnsi="Calibri"/>
+          <w:b/>
+          <w:bCs/>
+          <w:sz w:val="32"/>
+          <w:szCs w:val="32"/>
+        </w:rPr>
+        <w:t>Figure Captions</w:t>
+      </w:r>
+    </w:p>
+    <w:p>
+      <w:pPr>
+        <w:pStyle w:val="style0"/>
+        <w:spacing w:line="360" w:lineRule="auto"/>
+      </w:pPr>
+      <w:r>
+        <w:rPr>
+          <w:rFonts w:ascii="Calibri" w:hAnsi="Calibri"/>
+        </w:rPr>
+      </w:r>
+    </w:p>
+    <w:p>
+      <w:pPr>
+        <w:pStyle w:val="style0"/>
+        <w:spacing w:line="360" w:lineRule="auto"/>
+      </w:pPr>
+      <w:r>
+        <w:rPr>
+          <w:rFonts w:ascii="Calibri" w:hAnsi="Calibri"/>
+          <w:b/>
+          <w:bCs/>
+        </w:rPr>
+        <w:t>Fig. 1</w:t>
+      </w:r>
+      <w:r>
+        <w:rPr>
+          <w:rFonts w:ascii="Calibri" w:hAnsi="Calibri"/>
+        </w:rPr>
+        <w:t xml:space="preserve">  Map of the Columbia River estuary with the sampling site location marked. </w:t>
+      </w:r>
+    </w:p>
+    <w:p>
+      <w:pPr>
+        <w:pStyle w:val="style0"/>
+        <w:spacing w:line="360" w:lineRule="auto"/>
+      </w:pPr>
+      <w:r>
+        <w:rPr>
+          <w:rFonts w:ascii="Calibri" w:hAnsi="Calibri"/>
+        </w:rPr>
+      </w:r>
+    </w:p>
+    <w:p>
+      <w:pPr>
+        <w:pStyle w:val="style0"/>
+        <w:spacing w:line="360" w:lineRule="auto"/>
+      </w:pPr>
+      <w:r>
+        <w:rPr>
+          <w:rFonts w:ascii="Calibri" w:hAnsi="Calibri"/>
+          <w:b/>
+          <w:bCs/>
+        </w:rPr>
+        <w:t>Fig. 2</w:t>
+      </w:r>
+      <w:r>
+        <w:rPr>
+          <w:rFonts w:ascii="Calibri" w:hAnsi="Calibri"/>
+        </w:rPr>
+        <w:t xml:space="preserve">  Time series of environmental data from the sampling site including (a) temperature and salinity in surface waters, overlain with a low-pass filter represented by the grey and black lines, (b) post-low-pass filtered PAR (?), and (c) measurements of ammonia, nitrate, and phosphate concentrations in surface waters. Temperature, salinity (a), and PAR measurements (b) were determined via moored sensors (?). Nutrient measurements (c) were taken from discrete water samples. </w:t>
+      </w:r>
+    </w:p>
+    <w:p>
+      <w:pPr>
+        <w:pStyle w:val="style0"/>
+        <w:spacing w:line="360" w:lineRule="auto"/>
+      </w:pPr>
+      <w:r>
+        <w:rPr>
+          <w:rFonts w:ascii="Calibri" w:hAnsi="Calibri"/>
+        </w:rPr>
+      </w:r>
+    </w:p>
+    <w:p>
+      <w:pPr>
+        <w:pStyle w:val="style0"/>
+        <w:spacing w:line="360" w:lineRule="auto"/>
+      </w:pPr>
+      <w:r>
+        <w:rPr>
+          <w:rFonts w:ascii="Calibri" w:hAnsi="Calibri"/>
+          <w:b/>
+          <w:bCs/>
+        </w:rPr>
+        <w:t>Fig. 3</w:t>
+      </w:r>
+      <w:r>
+        <w:rPr>
+          <w:rFonts w:ascii="Calibri" w:hAnsi="Calibri"/>
+        </w:rPr>
+        <w:t xml:space="preserve">  Time series of SeaFlow measurements of cryptophyte cell abundance, with each plot showing data collected for a specific week. Grey points represent individual time points and the black line overlain represents the data after a low-pass filter was applied. Shading within the plot shows the tidal cycles, with the beginning of each grey region corresponding to low tide and the beginning of each white region corresponding to high tide. </w:t>
+      </w:r>
+    </w:p>
+    <w:p>
+      <w:pPr>
+        <w:pStyle w:val="style0"/>
+        <w:spacing w:line="360" w:lineRule="auto"/>
+      </w:pPr>
+      <w:r>
+        <w:rPr>
+          <w:rFonts w:ascii="Calibri" w:hAnsi="Calibri"/>
+        </w:rPr>
+      </w:r>
+    </w:p>
+    <w:p>
+      <w:pPr>
+        <w:pStyle w:val="style0"/>
+        <w:spacing w:line="360" w:lineRule="auto"/>
+      </w:pPr>
+      <w:r>
+        <w:rPr>
+          <w:rFonts w:ascii="Calibri" w:hAnsi="Calibri"/>
+          <w:b/>
+          <w:bCs/>
+        </w:rPr>
+        <w:t>Fig. 4</w:t>
+      </w:r>
+      <w:r>
+        <w:rPr>
+          <w:rFonts w:ascii="Calibri" w:hAnsi="Calibri"/>
+        </w:rPr>
+        <w:t xml:space="preserve">  Time series of the model estimates of mean daily division rate for the cryptophyte population separated by week. Vertical bars represent the standard error of the average of 24 model estimates.  Shading within the plot shows the tidal cycles, with the beginning of each grey region corresponding to low tide and the beginning of each white region corresponding to high tide. </w:t>
+      </w:r>
+    </w:p>
+    <w:p>
+      <w:pPr>
+        <w:pStyle w:val="style0"/>
+        <w:spacing w:line="360" w:lineRule="auto"/>
+      </w:pPr>
+      <w:r>
+        <w:rPr>
+          <w:rFonts w:ascii="Calibri" w:hAnsi="Calibri"/>
+        </w:rPr>
+      </w:r>
+    </w:p>
+    <w:p>
+      <w:pPr>
+        <w:pStyle w:val="style0"/>
+        <w:spacing w:line="360" w:lineRule="auto"/>
+      </w:pPr>
+      <w:r>
+        <w:rPr>
+          <w:rFonts w:ascii="Calibri" w:hAnsi="Calibri"/>
+          <w:b/>
+          <w:bCs/>
+        </w:rPr>
+        <w:t>Fig. 5</w:t>
+      </w:r>
+      <w:r>
+        <w:rPr>
+          <w:rFonts w:ascii="Calibri" w:hAnsi="Calibri"/>
+        </w:rPr>
+        <w:t xml:space="preserve">  Plots of nitrate (a), phosphate (b), ammonia (c), and PAR (d) vs. the mean daily division rates of the cryptophyte population. </w:t>
+      </w:r>
+    </w:p>
+    <w:p>
+      <w:pPr>
+        <w:pStyle w:val="style0"/>
+        <w:spacing w:line="360" w:lineRule="auto"/>
+      </w:pPr>
+      <w:r>
+        <w:rPr>
+          <w:rFonts w:ascii="Calibri" w:hAnsi="Calibri"/>
+        </w:rPr>
+      </w:r>
+    </w:p>
+    <w:p>
+      <w:pPr>
+        <w:pStyle w:val="style0"/>
+        <w:spacing w:line="360" w:lineRule="auto"/>
+      </w:pPr>
+      <w:r>
+        <w:rPr>
+          <w:rFonts w:ascii="Calibri" w:hAnsi="Calibri"/>
+          <w:b/>
+          <w:bCs/>
+        </w:rPr>
+        <w:t>Table 1.</w:t>
+      </w:r>
+      <w:r>
+        <w:rPr>
+          <w:rFonts w:ascii="Calibri" w:hAnsi="Calibri"/>
+        </w:rPr>
+        <w:t xml:space="preserve">  </w:t>
+      </w:r>
+      <w:r>
+        <w:rPr>
+          <w:rFonts w:ascii="Calibri" w:hAnsi="Calibri"/>
+          <w:i/>
+          <w:iCs/>
+        </w:rPr>
+        <w:t>M. major</w:t>
+      </w:r>
+      <w:r>
+        <w:rPr>
+          <w:rFonts w:ascii="Calibri" w:hAnsi="Calibri"/>
+        </w:rPr>
+        <w:t xml:space="preserve">, total cryptophyte, and </w:t>
+      </w:r>
+      <w:r>
+        <w:rPr>
+          <w:rFonts w:ascii="Calibri" w:hAnsi="Calibri"/>
+          <w:i/>
+          <w:iCs/>
+        </w:rPr>
+        <w:t>T. amphioexa</w:t>
+      </w:r>
+      <w:r>
+        <w:rPr>
+          <w:rFonts w:ascii="Calibri" w:hAnsi="Calibri"/>
+        </w:rPr>
+        <w:t xml:space="preserve"> abundances (cells mL</w:t>
+      </w:r>
+      <w:r>
+        <w:rPr>
+          <w:rFonts w:ascii="Calibri" w:cs="Calibri" w:eastAsia="Calibri" w:hAnsi="Calibri"/>
+          <w:b w:val="false"/>
+          <w:bCs w:val="false"/>
+          <w:i w:val="false"/>
+          <w:iCs w:val="false"/>
+        </w:rPr>
+        <w:t xml:space="preserve">⁻¹ ), and the estimated percent of </w:t>
+      </w:r>
+      <w:r>
+        <w:rPr>
+          <w:rFonts w:ascii="Calibri" w:cs="Calibri" w:eastAsia="Calibri" w:hAnsi="Calibri"/>
+          <w:b w:val="false"/>
+          <w:bCs w:val="false"/>
+          <w:i/>
+          <w:iCs/>
+        </w:rPr>
+        <w:t>T. amphioexa</w:t>
+      </w:r>
+      <w:r>
+        <w:rPr>
+          <w:rFonts w:ascii="Calibri" w:cs="Calibri" w:eastAsia="Calibri" w:hAnsi="Calibri"/>
+          <w:b w:val="false"/>
+          <w:bCs w:val="false"/>
+          <w:i w:val="false"/>
+          <w:iCs w:val="false"/>
+        </w:rPr>
+        <w:t xml:space="preserve"> as determined via qPCR. </w:t>
+      </w:r>
+      <w:r>
+        <w:rPr>
+          <w:rFonts w:ascii="Calibri" w:cs="Calibri" w:eastAsia="Calibri" w:hAnsi="Calibri"/>
+          <w:b w:val="false"/>
+          <w:bCs w:val="false"/>
+          <w:i/>
+          <w:iCs/>
+        </w:rPr>
+        <w:t>T. amphioexa</w:t>
+      </w:r>
+      <w:r>
+        <w:rPr>
+          <w:rFonts w:ascii="Calibri" w:cs="Calibri" w:eastAsia="Calibri" w:hAnsi="Calibri"/>
+          <w:b w:val="false"/>
+          <w:bCs w:val="false"/>
+          <w:i w:val="false"/>
+          <w:iCs w:val="false"/>
+        </w:rPr>
+        <w:t xml:space="preserve"> abundances calculated using the estimated percent. </w:t>
+      </w:r>
+    </w:p>
+    <w:p>
+      <w:pPr>
+        <w:pStyle w:val="style0"/>
+        <w:spacing w:line="360" w:lineRule="auto"/>
+      </w:pPr>
+      <w:r>
+        <w:rPr>
+          <w:rFonts w:ascii="Calibri" w:hAnsi="Calibri"/>
+        </w:rPr>
       </w:r>
     </w:p>
     <w:p>
@@ -2129,635 +2952,6 @@
           <w:tab w:leader="none" w:pos="709" w:val="left"/>
           <w:tab w:leader="none" w:pos="5265" w:val="left"/>
         </w:tabs>
-        <w:spacing w:line="360" w:lineRule="auto"/>
-      </w:pPr>
-      <w:r>
-        <w:rPr>
-          <w:rFonts w:ascii="Calibri" w:hAnsi="Calibri"/>
-        </w:rPr>
-        <w:t>notes</w:t>
-      </w:r>
-      <w:r>
-        <w:rPr/>
-        <w:t xml:space="preserve"> </w:t>
-      </w:r>
-    </w:p>
-    <w:p>
-      <w:pPr>
-        <w:pStyle w:val="style0"/>
-      </w:pPr>
-      <w:r>
-        <w:rPr>
-          <w:rFonts w:ascii="Calibri" w:hAnsi="Calibri"/>
-        </w:rPr>
-        <w:t>Version 1</w:t>
-      </w:r>
-    </w:p>
-    <w:p>
-      <w:pPr>
-        <w:pStyle w:val="style0"/>
-        <w:spacing w:line="360" w:lineRule="auto"/>
-      </w:pPr>
-      <w:r>
-        <w:rPr>
-          <w:rFonts w:ascii="Calibri" w:hAnsi="Calibri"/>
-          <w:b w:val="false"/>
-          <w:bCs w:val="false"/>
-        </w:rPr>
-        <w:tab/>
-        <w:t xml:space="preserve">Every year, in the late summer or early fall, the mixotrophic cilliate, </w:t>
-      </w:r>
-      <w:r>
-        <w:rPr>
-          <w:rFonts w:ascii="Calibri" w:hAnsi="Calibri"/>
-          <w:b w:val="false"/>
-          <w:bCs w:val="false"/>
-          <w:i/>
-          <w:iCs/>
-        </w:rPr>
-        <w:t>Mesodinium sp.</w:t>
-      </w:r>
-      <w:r>
-        <w:rPr>
-          <w:rFonts w:ascii="Calibri" w:hAnsi="Calibri"/>
-          <w:b w:val="false"/>
-          <w:bCs w:val="false"/>
-        </w:rPr>
-        <w:t xml:space="preserve">, forms impressive non-toxic red water blooms in the Columbia River Estuary. Previously referred to in past publications on the Columbia River Estuary as </w:t>
-      </w:r>
-      <w:r>
-        <w:rPr>
-          <w:rFonts w:ascii="Calibri" w:hAnsi="Calibri"/>
-          <w:b w:val="false"/>
-          <w:bCs w:val="false"/>
-          <w:i/>
-          <w:iCs/>
-        </w:rPr>
-        <w:t xml:space="preserve">Mesodinium rubrum </w:t>
-      </w:r>
-      <w:r>
-        <w:rPr>
-          <w:rFonts w:ascii="Calibri" w:hAnsi="Calibri"/>
-          <w:b w:val="false"/>
-          <w:bCs w:val="false"/>
-          <w:i w:val="false"/>
-          <w:iCs w:val="false"/>
-        </w:rPr>
-        <w:t>(</w:t>
-      </w:r>
-      <w:r>
-        <w:rPr>
-          <w:rFonts w:ascii="Calibri" w:hAnsi="Calibri"/>
-          <w:b w:val="false"/>
-          <w:bCs w:val="false"/>
-          <w:i/>
-          <w:iCs/>
-        </w:rPr>
-        <w:t>= Myrionecta rubra</w:t>
-      </w:r>
-      <w:r>
-        <w:rPr>
-          <w:rFonts w:ascii="Calibri" w:hAnsi="Calibri"/>
-          <w:b w:val="false"/>
-          <w:bCs w:val="false"/>
-          <w:i w:val="false"/>
-          <w:iCs w:val="false"/>
-        </w:rPr>
-        <w:t>)</w:t>
-      </w:r>
-      <w:r>
-        <w:rPr>
-          <w:rFonts w:ascii="Calibri" w:hAnsi="Calibri"/>
-          <w:b w:val="false"/>
-          <w:bCs w:val="false"/>
-          <w:i/>
-          <w:iCs/>
-        </w:rPr>
-        <w:t xml:space="preserve"> </w:t>
-      </w:r>
-      <w:r>
-        <w:rPr>
-          <w:rFonts w:ascii="Calibri" w:hAnsi="Calibri"/>
-          <w:b w:val="false"/>
-          <w:bCs w:val="false"/>
-          <w:i w:val="false"/>
-          <w:iCs w:val="false"/>
-        </w:rPr>
-        <w:t>(Lohmann, 1908; Jankowski, 1976)</w:t>
-      </w:r>
-      <w:r>
-        <w:rPr>
-          <w:rFonts w:ascii="Calibri" w:hAnsi="Calibri"/>
-          <w:b w:val="false"/>
-          <w:bCs w:val="false"/>
-        </w:rPr>
-        <w:t xml:space="preserve">, the closely related </w:t>
-      </w:r>
-      <w:r>
-        <w:rPr>
-          <w:rFonts w:ascii="Calibri" w:hAnsi="Calibri"/>
-          <w:b w:val="false"/>
-          <w:bCs w:val="false"/>
-          <w:i/>
-          <w:iCs/>
-        </w:rPr>
-        <w:t>Mesodinium sp</w:t>
-      </w:r>
-      <w:r>
-        <w:rPr>
-          <w:rFonts w:ascii="Calibri" w:hAnsi="Calibri"/>
-          <w:b w:val="false"/>
-          <w:bCs w:val="false"/>
-        </w:rPr>
-        <w:t xml:space="preserve">. that blooms in this estuary shares a similarly unique relationship with its cryptophyte prey. </w:t>
-      </w:r>
-      <w:r>
-        <w:rPr>
-          <w:rFonts w:ascii="Calibri" w:hAnsi="Calibri"/>
-          <w:b w:val="false"/>
-          <w:bCs w:val="false"/>
-          <w:i/>
-          <w:iCs/>
-        </w:rPr>
-        <w:t>M.</w:t>
-      </w:r>
-      <w:r>
-        <w:rPr>
-          <w:rFonts w:ascii="Calibri" w:hAnsi="Calibri"/>
-          <w:b w:val="false"/>
-          <w:bCs w:val="false"/>
-        </w:rPr>
-        <w:t xml:space="preserve"> </w:t>
-      </w:r>
-      <w:r>
-        <w:rPr>
-          <w:rFonts w:ascii="Calibri" w:hAnsi="Calibri"/>
-          <w:b w:val="false"/>
-          <w:bCs w:val="false"/>
-          <w:i/>
-        </w:rPr>
-        <w:t>rubrum</w:t>
-      </w:r>
-      <w:r>
-        <w:rPr>
-          <w:rFonts w:ascii="Calibri" w:hAnsi="Calibri"/>
-          <w:b w:val="false"/>
-          <w:bCs w:val="false"/>
-        </w:rPr>
-        <w:t xml:space="preserve"> is among the marine microzooplankton that have been observed to harbor the plastids of their prey, allowing these predators to function as mixotrophs, capable of utilizing both phagotrophic and photosynthetic mechanisms to acquire carbon (Crawford, 1989). </w:t>
-      </w:r>
-    </w:p>
-    <w:p>
-      <w:pPr>
-        <w:pStyle w:val="style0"/>
-        <w:spacing w:line="360" w:lineRule="auto"/>
-      </w:pPr>
-      <w:r>
-        <w:rPr>
-          <w:rFonts w:ascii="Calibri" w:hAnsi="Calibri"/>
-          <w:b w:val="false"/>
-          <w:bCs w:val="false"/>
-        </w:rPr>
-        <w:tab/>
-      </w:r>
-    </w:p>
-    <w:p>
-      <w:pPr>
-        <w:pStyle w:val="style0"/>
-        <w:spacing w:line="360" w:lineRule="auto"/>
-        <w:ind w:firstLine="720" w:left="0" w:right="0"/>
-      </w:pPr>
-      <w:r>
-        <w:rPr>
-          <w:rFonts w:ascii="Calibri" w:hAnsi="Calibri"/>
-          <w:b w:val="false"/>
-          <w:bCs w:val="false"/>
-        </w:rPr>
-        <w:t xml:space="preserve">It has been hypothesized that because of this predator-prey interaction, the dynamics of the </w:t>
-      </w:r>
-      <w:r>
-        <w:rPr>
-          <w:rFonts w:ascii="Calibri" w:hAnsi="Calibri"/>
-          <w:b w:val="false"/>
-          <w:bCs w:val="false"/>
-          <w:i/>
-          <w:iCs/>
-        </w:rPr>
-        <w:t xml:space="preserve">Mesodinium sp. </w:t>
-      </w:r>
-      <w:r>
-        <w:rPr>
-          <w:rFonts w:ascii="Calibri" w:hAnsi="Calibri"/>
-          <w:b w:val="false"/>
-          <w:bCs w:val="false"/>
-        </w:rPr>
-        <w:t xml:space="preserve">bloom have the potential to be influenced by it's cryptophyte prey, as well as a number of physical drivers. The Columbia River Estuary is highly influenced by both tidal forcing and the seasonality of freshwater discharge, which results in an extended summer saltwater intrusion (Chawla et al., 2008). This saltwater intrusion and subsequent temporary decrease in turbulence has recently been shown, along with coinciding neap tides, to correlate with the initiation of the yearly </w:t>
-      </w:r>
-      <w:r>
-        <w:rPr>
-          <w:rFonts w:ascii="Calibri" w:hAnsi="Calibri"/>
-          <w:b w:val="false"/>
-          <w:bCs w:val="false"/>
-          <w:i/>
-        </w:rPr>
-        <w:t>Mesodinium sp.</w:t>
-      </w:r>
-      <w:r>
-        <w:rPr>
-          <w:rFonts w:ascii="Calibri" w:hAnsi="Calibri"/>
-          <w:b w:val="false"/>
-          <w:bCs w:val="false"/>
-        </w:rPr>
-        <w:t xml:space="preserve"> bloom in the estuary (Herfort et al., 2011a). Much less is known about how the dynamics of the cryptophytes in the Columbia River Estuary might control the </w:t>
-      </w:r>
-      <w:r>
-        <w:rPr>
-          <w:rFonts w:ascii="Calibri" w:hAnsi="Calibri"/>
-          <w:b w:val="false"/>
-          <w:bCs w:val="false"/>
-          <w:i/>
-          <w:iCs/>
-        </w:rPr>
-        <w:t>Mesodinium sp.</w:t>
-      </w:r>
-      <w:r>
-        <w:rPr>
-          <w:rFonts w:ascii="Calibri" w:hAnsi="Calibri"/>
-          <w:b w:val="false"/>
-          <w:bCs w:val="false"/>
-        </w:rPr>
-        <w:t xml:space="preserve"> bloom. </w:t>
-      </w:r>
-    </w:p>
-    <w:p>
-      <w:pPr>
-        <w:pStyle w:val="style0"/>
-        <w:spacing w:line="360" w:lineRule="auto"/>
-        <w:ind w:firstLine="720" w:left="0" w:right="0"/>
-      </w:pPr>
-      <w:r>
-        <w:rPr>
-          <w:rFonts w:ascii="Calibri" w:hAnsi="Calibri"/>
-          <w:b w:val="false"/>
-          <w:bCs w:val="false"/>
-        </w:rPr>
-        <w:t>To better understand the role of this cryptophyte-</w:t>
-      </w:r>
-      <w:r>
-        <w:rPr>
-          <w:rFonts w:ascii="Calibri" w:hAnsi="Calibri"/>
-          <w:b w:val="false"/>
-          <w:bCs w:val="false"/>
-          <w:i/>
-          <w:iCs/>
-        </w:rPr>
-        <w:t>Mesodinium sp.</w:t>
-      </w:r>
-      <w:r>
-        <w:rPr>
-          <w:rFonts w:ascii="Calibri" w:hAnsi="Calibri"/>
-          <w:b w:val="false"/>
-          <w:bCs w:val="false"/>
-        </w:rPr>
-        <w:t xml:space="preserve"> relationship within the Columbia River Estuary bloom, we... explain what we are doing here</w:t>
-      </w:r>
-    </w:p>
-    <w:p>
-      <w:pPr>
-        <w:pStyle w:val="style0"/>
-        <w:spacing w:line="360" w:lineRule="auto"/>
-      </w:pPr>
-      <w:r>
-        <w:rPr/>
-      </w:r>
-    </w:p>
-    <w:p>
-      <w:pPr>
-        <w:pStyle w:val="style0"/>
-        <w:spacing w:line="360" w:lineRule="auto"/>
-      </w:pPr>
-      <w:r>
-        <w:rPr/>
-      </w:r>
-    </w:p>
-    <w:p>
-      <w:pPr>
-        <w:pStyle w:val="style0"/>
-        <w:tabs>
-          <w:tab w:leader="none" w:pos="709" w:val="left"/>
-          <w:tab w:leader="none" w:pos="5265" w:val="left"/>
-        </w:tabs>
-        <w:spacing w:line="360" w:lineRule="auto"/>
-      </w:pPr>
-      <w:r>
-        <w:rPr>
-          <w:rFonts w:ascii="Calibri" w:hAnsi="Calibri"/>
-          <w:b w:val="false"/>
-          <w:bCs w:val="false"/>
-        </w:rPr>
-        <w:t>Version 2</w:t>
-        <w:tab/>
-      </w:r>
-    </w:p>
-    <w:p>
-      <w:pPr>
-        <w:pStyle w:val="style0"/>
-        <w:tabs>
-          <w:tab w:leader="none" w:pos="709" w:val="left"/>
-          <w:tab w:leader="none" w:pos="5265" w:val="left"/>
-        </w:tabs>
-        <w:spacing w:line="360" w:lineRule="auto"/>
-      </w:pPr>
-      <w:r>
-        <w:rPr>
-          <w:rFonts w:ascii="Calibri" w:hAnsi="Calibri"/>
-          <w:b w:val="false"/>
-          <w:bCs w:val="false"/>
-        </w:rPr>
-        <w:tab/>
-        <w:t xml:space="preserve">Every year, in the late summer or early fall, impressive non-toxic red water blooms appear in the Columbia River Estuary, consisting of both cryptophyte algae and the mixotrophic ciliate, </w:t>
-      </w:r>
-      <w:r>
-        <w:rPr>
-          <w:rFonts w:ascii="Calibri" w:hAnsi="Calibri"/>
-          <w:b w:val="false"/>
-          <w:bCs w:val="false"/>
-          <w:i/>
-          <w:iCs/>
-        </w:rPr>
-        <w:t xml:space="preserve">Mesodinium sp. </w:t>
-      </w:r>
-      <w:r>
-        <w:rPr>
-          <w:rFonts w:ascii="Calibri" w:hAnsi="Calibri"/>
-          <w:b w:val="false"/>
-          <w:bCs w:val="false"/>
-          <w:i w:val="false"/>
-          <w:iCs w:val="false"/>
-        </w:rPr>
-        <w:t xml:space="preserve">Insert info about naming etc here. </w:t>
-      </w:r>
-    </w:p>
-    <w:p>
-      <w:pPr>
-        <w:pStyle w:val="style0"/>
-        <w:tabs>
-          <w:tab w:leader="none" w:pos="709" w:val="left"/>
-          <w:tab w:leader="none" w:pos="5265" w:val="left"/>
-        </w:tabs>
-        <w:spacing w:line="360" w:lineRule="auto"/>
-      </w:pPr>
-      <w:r>
-        <w:rPr>
-          <w:rFonts w:ascii="Calibri" w:hAnsi="Calibri"/>
-          <w:b w:val="false"/>
-          <w:bCs w:val="false"/>
-          <w:i w:val="false"/>
-          <w:iCs w:val="false"/>
-        </w:rPr>
-        <w:tab/>
-        <w:t xml:space="preserve">Reasons for the timing, patchiness, and persistence of the bloom are not yet fully understood. Past research on the estuary has focused largely on understanding the dynamics of the </w:t>
-      </w:r>
-      <w:r>
-        <w:rPr>
-          <w:rFonts w:ascii="Calibri" w:hAnsi="Calibri"/>
-          <w:b w:val="false"/>
-          <w:bCs w:val="false"/>
-          <w:i/>
-          <w:iCs/>
-        </w:rPr>
-        <w:t>Mesodinium sp.</w:t>
-      </w:r>
-      <w:r>
-        <w:rPr>
-          <w:rFonts w:ascii="Calibri" w:hAnsi="Calibri"/>
-          <w:b w:val="false"/>
-          <w:bCs w:val="false"/>
-          <w:i w:val="false"/>
-          <w:iCs w:val="false"/>
-        </w:rPr>
-        <w:t xml:space="preserve">, but it has been hypothesized that the cryptophytes may be important in controlling the bloom, as they are both a source of prey and photosynthetic ability to the ciliate. Chloroplasts originating from the cryptophyte, </w:t>
-      </w:r>
-      <w:r>
-        <w:rPr>
-          <w:rFonts w:ascii="Calibri" w:hAnsi="Calibri"/>
-          <w:b w:val="false"/>
-          <w:bCs w:val="false"/>
-          <w:i/>
-          <w:iCs/>
-        </w:rPr>
-        <w:t>Teleaulax amphioexa,</w:t>
-      </w:r>
-      <w:r>
-        <w:rPr>
-          <w:rFonts w:ascii="Calibri" w:hAnsi="Calibri"/>
-          <w:b w:val="false"/>
-          <w:bCs w:val="false"/>
-          <w:i w:val="false"/>
-          <w:iCs w:val="false"/>
-        </w:rPr>
-        <w:t xml:space="preserve"> have been found inside the </w:t>
-      </w:r>
-      <w:r>
-        <w:rPr>
-          <w:rFonts w:ascii="Calibri" w:hAnsi="Calibri"/>
-          <w:b w:val="false"/>
-          <w:bCs w:val="false"/>
-          <w:i/>
-          <w:iCs/>
-          <w:u w:val="none"/>
-        </w:rPr>
-        <w:t>Mesodinium sp.</w:t>
-      </w:r>
-      <w:r>
-        <w:rPr>
-          <w:rFonts w:ascii="Calibri" w:hAnsi="Calibri"/>
-          <w:b w:val="false"/>
-          <w:bCs w:val="false"/>
-          <w:i w:val="false"/>
-          <w:iCs w:val="false"/>
-        </w:rPr>
-        <w:t xml:space="preserve"> in the Columbia River Estuary, conferring photosynthetic capabilities </w:t>
-      </w:r>
-      <w:bookmarkStart w:id="3" w:name="__DdeLink__1397_6045530371"/>
-      <w:r>
-        <w:rPr>
-          <w:rFonts w:ascii="Calibri" w:hAnsi="Calibri"/>
-          <w:b w:val="false"/>
-          <w:bCs w:val="false"/>
-          <w:i w:val="false"/>
-          <w:iCs w:val="false"/>
-        </w:rPr>
-        <w:t>(Herfort et al., 2011b)</w:t>
-      </w:r>
-      <w:bookmarkEnd w:id="3"/>
-      <w:r>
-        <w:rPr>
-          <w:rFonts w:ascii="Calibri" w:hAnsi="Calibri"/>
-          <w:b w:val="false"/>
-          <w:bCs w:val="false"/>
-          <w:i w:val="false"/>
-          <w:iCs w:val="false"/>
-        </w:rPr>
-        <w:t xml:space="preserve">. Though free-living T. amphioexa are low in number during the red tide blooms (Herfort et al., 2011b), the presence and growth dynamics (?) of these cryptophytes have the potential to be key factors in the proliferation of their ciliate predator. </w:t>
-      </w:r>
-      <w:bookmarkStart w:id="4" w:name="__DdeLink__2145_180705710"/>
-      <w:bookmarkEnd w:id="4"/>
-      <w:r>
-        <w:rPr>
-          <w:rFonts w:ascii="Calibri" w:hAnsi="Calibri"/>
-          <w:b w:val="false"/>
-          <w:bCs w:val="false"/>
-          <w:i w:val="false"/>
-          <w:iCs w:val="false"/>
-        </w:rPr>
-        <w:t xml:space="preserve">In order to monitor abundance and growth rates of the cryptophytes in the Columbia River Estuary over the course of a red-water bloom, we have employed novel methods utilizing continuous flow cytometry and the application of a size-structured growth model... </w:t>
-      </w:r>
-    </w:p>
-    <w:p>
-      <w:pPr>
-        <w:pStyle w:val="style0"/>
-        <w:tabs>
-          <w:tab w:leader="none" w:pos="709" w:val="left"/>
-          <w:tab w:leader="none" w:pos="5265" w:val="left"/>
-        </w:tabs>
-        <w:spacing w:line="360" w:lineRule="auto"/>
-      </w:pPr>
-      <w:r>
-        <w:rPr/>
-      </w:r>
-    </w:p>
-    <w:p>
-      <w:pPr>
-        <w:pStyle w:val="style0"/>
-        <w:tabs>
-          <w:tab w:leader="none" w:pos="709" w:val="left"/>
-          <w:tab w:leader="none" w:pos="5265" w:val="left"/>
-        </w:tabs>
-        <w:spacing w:line="360" w:lineRule="auto"/>
-      </w:pPr>
-      <w:r>
-        <w:rPr>
-          <w:rFonts w:ascii="Calibri" w:hAnsi="Calibri"/>
-          <w:b w:val="false"/>
-          <w:bCs w:val="false"/>
-        </w:rPr>
-        <w:t xml:space="preserve">Though pigmented plastids and nuclei of cryptophyte origin were identified within </w:t>
-      </w:r>
-      <w:r>
-        <w:rPr>
-          <w:rFonts w:ascii="Calibri" w:hAnsi="Calibri"/>
-          <w:b w:val="false"/>
-          <w:bCs w:val="false"/>
-          <w:i/>
-        </w:rPr>
-        <w:t>M. rubrum</w:t>
-      </w:r>
-      <w:r>
-        <w:rPr>
-          <w:rFonts w:ascii="Calibri" w:hAnsi="Calibri"/>
-          <w:b w:val="false"/>
-          <w:bCs w:val="false"/>
-        </w:rPr>
-        <w:t xml:space="preserve"> cells early on (Barber et al., 1969; Taylor and Blackbourne, 1971), it was not until a cultured isolate of </w:t>
-      </w:r>
-      <w:r>
-        <w:rPr>
-          <w:rFonts w:ascii="Calibri" w:hAnsi="Calibri"/>
-          <w:b w:val="false"/>
-          <w:bCs w:val="false"/>
-          <w:i/>
-        </w:rPr>
-        <w:t>M. rubrum</w:t>
-      </w:r>
-      <w:r>
-        <w:rPr>
-          <w:rFonts w:ascii="Calibri" w:hAnsi="Calibri"/>
-          <w:b w:val="false"/>
-          <w:bCs w:val="false"/>
-        </w:rPr>
-        <w:t xml:space="preserve"> from the Antarctic became available that more directed laboratory studies on the ciliate-cryptophyte relationship were able to be done (Gustafson et al., 2000). In culture experiments where </w:t>
-      </w:r>
-      <w:r>
-        <w:rPr>
-          <w:rFonts w:ascii="Calibri" w:hAnsi="Calibri"/>
-          <w:b w:val="false"/>
-          <w:bCs w:val="false"/>
-          <w:i/>
-        </w:rPr>
-        <w:t>M. rubrum</w:t>
-      </w:r>
-      <w:r>
-        <w:rPr>
-          <w:rFonts w:ascii="Calibri" w:hAnsi="Calibri"/>
-          <w:b w:val="false"/>
-          <w:bCs w:val="false"/>
-        </w:rPr>
-        <w:t xml:space="preserve"> was fed with the cryptophyte, </w:t>
-      </w:r>
-      <w:r>
-        <w:rPr>
-          <w:rFonts w:ascii="Calibri" w:hAnsi="Calibri"/>
-          <w:b w:val="false"/>
-          <w:bCs w:val="false"/>
-          <w:i/>
-        </w:rPr>
-        <w:t>Teleaulax acuta</w:t>
-      </w:r>
-      <w:r>
-        <w:rPr>
-          <w:rFonts w:ascii="Calibri" w:hAnsi="Calibri"/>
-          <w:b w:val="false"/>
-          <w:bCs w:val="false"/>
-        </w:rPr>
-        <w:t xml:space="preserve">, it was shown that the ciliate required this cryptophyte prey to sustain its growth rates and that the number of cryptophyte nuclei within the ciliate increased when fed (Gustafson et al., 2000). Further work on the Antarctic isolate demonstrated that the endogenous organelles originated from the same cryptophyte prey species added to cultures in experiments using a fluorescence </w:t>
-      </w:r>
-      <w:r>
-        <w:rPr>
-          <w:rFonts w:ascii="Calibri" w:hAnsi="Calibri"/>
-          <w:b w:val="false"/>
-          <w:bCs w:val="false"/>
-          <w:i/>
-        </w:rPr>
-        <w:t>in situ</w:t>
-      </w:r>
-      <w:r>
-        <w:rPr>
-          <w:rFonts w:ascii="Calibri" w:hAnsi="Calibri"/>
-          <w:b w:val="false"/>
-          <w:bCs w:val="false"/>
-        </w:rPr>
-        <w:t xml:space="preserve"> hybridization (FISH) probe (Johnson et al., 2007). In addition, the cryptophyte nuclei remained transcriptionally active, despite the dissolution of the cryptophyte membrane and other structures after being ingested. The sequestered chloroplasts inside </w:t>
-      </w:r>
-      <w:r>
-        <w:rPr>
-          <w:rFonts w:ascii="Calibri" w:hAnsi="Calibri"/>
-          <w:b w:val="false"/>
-          <w:bCs w:val="false"/>
-          <w:i/>
-        </w:rPr>
-        <w:t>M. rubrum</w:t>
-      </w:r>
-      <w:r>
-        <w:rPr>
-          <w:rFonts w:ascii="Calibri" w:hAnsi="Calibri"/>
-          <w:b w:val="false"/>
-          <w:bCs w:val="false"/>
-        </w:rPr>
-        <w:t xml:space="preserve"> were able to divide, with the cryptophyte nuclei aiding in their maintenance- without these nuclei, the chloroplasts could not replicate and decreased in number (Johnson et al., 2007). </w:t>
-      </w:r>
-    </w:p>
-    <w:p>
-      <w:pPr>
-        <w:pStyle w:val="style0"/>
-      </w:pPr>
-      <w:r>
-        <w:rPr/>
-      </w:r>
-    </w:p>
-    <w:p>
-      <w:pPr>
-        <w:pStyle w:val="style0"/>
         <w:spacing w:line="360" w:lineRule="auto"/>
       </w:pPr>
       <w:r>
@@ -2804,15 +2998,10 @@
       <w:rFonts w:ascii="OpenSymbol" w:cs="OpenSymbol" w:eastAsia="OpenSymbol" w:hAnsi="OpenSymbol"/>
     </w:rPr>
   </w:style>
-  <w:style w:styleId="style16" w:type="character">
-    <w:name w:val="Numbering Symbols"/>
-    <w:next w:val="style16"/>
-    <w:rPr/>
-  </w:style>
-  <w:style w:styleId="style17" w:type="paragraph">
+  <w:style w:styleId="style16" w:type="paragraph">
     <w:name w:val="Heading"/>
     <w:basedOn w:val="style0"/>
-    <w:next w:val="style18"/>
+    <w:next w:val="style17"/>
     <w:pPr>
       <w:keepNext/>
       <w:spacing w:after="120" w:before="240"/>
@@ -2823,28 +3012,28 @@
       <w:szCs w:val="28"/>
     </w:rPr>
   </w:style>
-  <w:style w:styleId="style18" w:type="paragraph">
+  <w:style w:styleId="style17" w:type="paragraph">
     <w:name w:val="Text body"/>
     <w:basedOn w:val="style0"/>
-    <w:next w:val="style18"/>
+    <w:next w:val="style17"/>
     <w:pPr>
       <w:spacing w:after="120" w:before="0"/>
     </w:pPr>
     <w:rPr/>
   </w:style>
-  <w:style w:styleId="style19" w:type="paragraph">
+  <w:style w:styleId="style18" w:type="paragraph">
     <w:name w:val="List"/>
-    <w:basedOn w:val="style18"/>
-    <w:next w:val="style19"/>
+    <w:basedOn w:val="style17"/>
+    <w:next w:val="style18"/>
     <w:pPr/>
     <w:rPr>
       <w:rFonts w:cs="Lucida Sans"/>
     </w:rPr>
   </w:style>
-  <w:style w:styleId="style20" w:type="paragraph">
+  <w:style w:styleId="style19" w:type="paragraph">
     <w:name w:val="Caption"/>
     <w:basedOn w:val="style0"/>
-    <w:next w:val="style20"/>
+    <w:next w:val="style19"/>
     <w:pPr>
       <w:suppressLineNumbers/>
       <w:spacing w:after="120" w:before="120"/>
@@ -2857,10 +3046,10 @@
       <w:szCs w:val="24"/>
     </w:rPr>
   </w:style>
-  <w:style w:styleId="style21" w:type="paragraph">
+  <w:style w:styleId="style20" w:type="paragraph">
     <w:name w:val="Index"/>
     <w:basedOn w:val="style0"/>
-    <w:next w:val="style21"/>
+    <w:next w:val="style20"/>
     <w:pPr>
       <w:suppressLineNumbers/>
     </w:pPr>

</xml_diff>